<commit_message>
added resturant data model, updated login views with UserType for kitchen and waiter Staff Types, added parameter data for staff type in Staff Signup page
</commit_message>
<xml_diff>
--- a/Project Description.docx
+++ b/Project Description.docx
@@ -4,22 +4,7 @@
   <w:body>
     <w:p>
       <w:r>
-        <w:t>I wan</w:t>
-      </w:r>
-      <w:r>
-        <w:t>t</w:t>
-      </w:r>
-      <w:r>
-        <w:t xml:space="preserve"> do to for me a simple application simple interfaces and conn</w:t>
-      </w:r>
-      <w:r>
-        <w:t>e</w:t>
-      </w:r>
-      <w:r>
-        <w:t>ct with database.</w:t>
-      </w:r>
-      <w:r>
-        <w:t xml:space="preserve"> </w:t>
+        <w:t xml:space="preserve">I want do to for me a simple application simple interfaces and connect with database. </w:t>
       </w:r>
     </w:p>
     <w:p>
@@ -29,60 +14,30 @@
     </w:p>
     <w:p>
       <w:r>
-        <w:t>its special for our country the s</w:t>
-      </w:r>
-      <w:r>
-        <w:t>c</w:t>
-      </w:r>
-      <w:r>
-        <w:t>enario is the customer and the waiter</w:t>
-      </w:r>
-      <w:r>
-        <w:t xml:space="preserve"> </w:t>
-      </w:r>
-      <w:r>
-        <w:t>(every on have sep</w:t>
-      </w:r>
-      <w:r>
-        <w:t>a</w:t>
-      </w:r>
-      <w:r>
-        <w:t xml:space="preserve">rate interface) can order from the menu then the order send to the kitchen staff </w:t>
-      </w:r>
-      <w:r>
-        <w:t>directly</w:t>
-      </w:r>
-      <w:r>
-        <w:t>.</w:t>
+        <w:t>its special for our country the scenario is the customer and the waiter</w:t>
       </w:r>
     </w:p>
     <w:p>
       <w:r>
-        <w:t>I want some more fe</w:t>
-      </w:r>
-      <w:r>
-        <w:t>a</w:t>
-      </w:r>
-      <w:r>
-        <w:t xml:space="preserve">tures add to the app more than regular food app that the customer when </w:t>
-      </w:r>
-      <w:r>
-        <w:t>arrived</w:t>
-      </w:r>
-      <w:r>
-        <w:t xml:space="preserve"> to the </w:t>
-      </w:r>
-      <w:r>
-        <w:t>restaurant</w:t>
-      </w:r>
-      <w:r>
-        <w:t xml:space="preserve"> can push button then a notification sen</w:t>
-      </w:r>
-      <w:r>
-        <w:t>t</w:t>
-      </w:r>
-      <w:r>
-        <w:t xml:space="preserve"> to the kitchen.</w:t>
+        <w:t xml:space="preserve"> (</w:t>
+      </w:r>
+      <w:proofErr w:type="gramStart"/>
+      <w:r>
+        <w:t>every</w:t>
+      </w:r>
+      <w:proofErr w:type="gramEnd"/>
+      <w:r>
+        <w:t xml:space="preserve"> on have separate interface)</w:t>
+      </w:r>
+    </w:p>
+    <w:p>
+      <w:r>
+        <w:t xml:space="preserve"> can order from the menu then the order send to the kitchen staff directly.</w:t>
+      </w:r>
+    </w:p>
+    <w:p>
+      <w:r>
+        <w:t>I want some more features add to the app more than regular food app that the customer when arrived to the restaurant can push button then a notification sent to the kitchen.</w:t>
       </w:r>
     </w:p>
     <w:p>
@@ -92,19 +47,7 @@
       </w:r>
       <w:proofErr w:type="gramEnd"/>
       <w:r>
-        <w:t xml:space="preserve"> kitchen staff have button that  is order is ready then a </w:t>
-      </w:r>
-      <w:r>
-        <w:t>notification</w:t>
-      </w:r>
-      <w:r>
-        <w:t xml:space="preserve"> send to the waiter to take the order to the cu</w:t>
-      </w:r>
-      <w:r>
-        <w:t>s</w:t>
-      </w:r>
-      <w:r>
-        <w:t>tomer.</w:t>
+        <w:t xml:space="preserve"> kitchen staff have button that  is order is ready then a notification send to the waiter to take the order to the customer.</w:t>
       </w:r>
     </w:p>
     <w:p/>

</xml_diff>